<commit_message>
Atividade contextualizada 3 - Finalizada
</commit_message>
<xml_diff>
--- a/LuanaFarache/Aula3/LuanaFarache_ATV_CTX3.docx
+++ b/LuanaFarache/Aula3/LuanaFarache_ATV_CTX3.docx
@@ -718,6 +718,14 @@
           <w:szCs w:val="20"/>
         </w:rPr>
       </w:pPr>
+      <w:r>
+        <w:rPr>
+          <w:rFonts w:ascii="Times New Roman" w:hAnsi="Times New Roman" w:cs="Times New Roman"/>
+          <w:sz w:val="20"/>
+          <w:szCs w:val="20"/>
+        </w:rPr>
+        <w:t xml:space="preserve">O texto apresenta algumas informações de um tipo de microscópio disponível no IIN-ELS. A partir desse contexto, será criado um cenário de forma que as habilidades que devem ser desenvolvidas para atingir os objetivos de aprendizagem da Aula 3 sejam atingidas. </w:t>
+      </w:r>
     </w:p>
     <w:p>
       <w:pPr>
@@ -730,14 +738,6 @@
           <w:szCs w:val="20"/>
         </w:rPr>
       </w:pPr>
-      <w:r>
-        <w:rPr>
-          <w:rFonts w:ascii="Times New Roman" w:hAnsi="Times New Roman" w:cs="Times New Roman"/>
-          <w:sz w:val="20"/>
-          <w:szCs w:val="20"/>
-        </w:rPr>
-        <w:t xml:space="preserve">O texto apresenta algumas informações de um tipo de microscópio disponível no IIN-ELS. A partir desse contexto, será criado um cenário de forma que as habilidades que devem ser desenvolvidas para atingir os objetivos de aprendizagem da Aula 3 sejam atingidas. </w:t>
-      </w:r>
     </w:p>
     <w:p>
       <w:pPr>
@@ -750,6 +750,40 @@
           <w:szCs w:val="20"/>
         </w:rPr>
       </w:pPr>
+      <w:proofErr w:type="spellStart"/>
+      <w:r>
+        <w:rPr>
+          <w:rFonts w:ascii="Times New Roman" w:hAnsi="Times New Roman" w:cs="Times New Roman"/>
+          <w:sz w:val="20"/>
+          <w:szCs w:val="20"/>
+        </w:rPr>
+        <w:t>Obs</w:t>
+      </w:r>
+      <w:proofErr w:type="spellEnd"/>
+      <w:r>
+        <w:rPr>
+          <w:rFonts w:ascii="Times New Roman" w:hAnsi="Times New Roman" w:cs="Times New Roman"/>
+          <w:sz w:val="20"/>
+          <w:szCs w:val="20"/>
+        </w:rPr>
+        <w:t xml:space="preserve">: É sabido que o background dos alunos é diverso, o principal objetivo do exercício é ser capaz </w:t>
+      </w:r>
+      <w:r>
+        <w:rPr>
+          <w:rFonts w:ascii="Times New Roman" w:hAnsi="Times New Roman" w:cs="Times New Roman"/>
+          <w:sz w:val="20"/>
+          <w:szCs w:val="20"/>
+        </w:rPr>
+        <w:t>de organizar as informações de forma estruturada e que auxilie na execução de tarefas listadas</w:t>
+      </w:r>
+      <w:r>
+        <w:rPr>
+          <w:rFonts w:ascii="Times New Roman" w:hAnsi="Times New Roman" w:cs="Times New Roman"/>
+          <w:sz w:val="20"/>
+          <w:szCs w:val="20"/>
+        </w:rPr>
+        <w:t>.</w:t>
+      </w:r>
     </w:p>
     <w:p>
       <w:pPr>
@@ -762,125 +796,143 @@
           <w:szCs w:val="20"/>
         </w:rPr>
       </w:pPr>
+    </w:p>
+    <w:p>
+      <w:pPr>
+        <w:jc w:val="both"/>
+        <w:rPr>
+          <w:rFonts w:ascii="Times New Roman" w:hAnsi="Times New Roman" w:cs="Times New Roman"/>
+          <w:sz w:val="20"/>
+          <w:szCs w:val="20"/>
+        </w:rPr>
+      </w:pPr>
+      <w:r>
+        <w:rPr>
+          <w:rFonts w:ascii="Times New Roman" w:eastAsia="Droid Sans Fallback" w:hAnsi="Times New Roman" w:cs="Times New Roman"/>
+          <w:sz w:val="20"/>
+          <w:szCs w:val="20"/>
+        </w:rPr>
+        <w:t xml:space="preserve">A técnica de microscopia confocal de varredura </w:t>
+      </w:r>
+      <w:r>
+        <w:rPr>
+          <w:rFonts w:ascii="Times New Roman" w:hAnsi="Times New Roman" w:cs="Times New Roman"/>
+          <w:sz w:val="20"/>
+          <w:szCs w:val="20"/>
+        </w:rPr>
+        <w:t xml:space="preserve">à </w:t>
+      </w:r>
+      <w:r>
+        <w:rPr>
+          <w:rFonts w:ascii="Times New Roman" w:eastAsia="Droid Sans Fallback" w:hAnsi="Times New Roman" w:cs="Times New Roman"/>
+          <w:sz w:val="20"/>
+          <w:szCs w:val="20"/>
+        </w:rPr>
+        <w:t>laser</w:t>
+      </w:r>
+      <w:r>
+        <w:rPr>
+          <w:rFonts w:ascii="Times New Roman" w:hAnsi="Times New Roman" w:cs="Times New Roman"/>
+          <w:sz w:val="20"/>
+          <w:szCs w:val="20"/>
+        </w:rPr>
+        <w:t xml:space="preserve"> é realizada a partir de um equipamento que </w:t>
+      </w:r>
+      <w:r>
+        <w:rPr>
+          <w:rFonts w:ascii="Times New Roman" w:hAnsi="Times New Roman" w:cs="Times New Roman"/>
+          <w:sz w:val="20"/>
+          <w:szCs w:val="20"/>
+        </w:rPr>
+        <w:t>lê informações ópticas e devolve uma imagem</w:t>
+      </w:r>
+      <w:r>
+        <w:rPr>
+          <w:rFonts w:ascii="Times New Roman" w:hAnsi="Times New Roman" w:cs="Times New Roman"/>
+          <w:sz w:val="20"/>
+          <w:szCs w:val="20"/>
+        </w:rPr>
+        <w:t>.</w:t>
+      </w:r>
+      <w:r>
+        <w:rPr>
+          <w:rFonts w:ascii="Times New Roman" w:hAnsi="Times New Roman" w:cs="Times New Roman"/>
+          <w:sz w:val="20"/>
+          <w:szCs w:val="20"/>
+        </w:rPr>
+        <w:t xml:space="preserve"> Porém, o equipamento em si é desenvolvido de forma a interagir com usuários que inserem informações e recebem informações a partir do dispositivo.</w:t>
+      </w:r>
+      <w:r>
+        <w:rPr>
+          <w:rFonts w:ascii="Times New Roman" w:hAnsi="Times New Roman" w:cs="Times New Roman"/>
+          <w:sz w:val="20"/>
+          <w:szCs w:val="20"/>
+        </w:rPr>
+        <w:t xml:space="preserve"> </w:t>
+      </w:r>
+    </w:p>
+    <w:p>
+      <w:pPr>
+        <w:jc w:val="both"/>
+        <w:rPr>
+          <w:rFonts w:ascii="Times New Roman" w:hAnsi="Times New Roman" w:cs="Times New Roman"/>
+          <w:b/>
+          <w:bCs/>
+          <w:sz w:val="20"/>
+          <w:szCs w:val="20"/>
+        </w:rPr>
+      </w:pPr>
+      <w:r>
+        <w:rPr>
+          <w:rFonts w:ascii="Times New Roman" w:hAnsi="Times New Roman" w:cs="Times New Roman"/>
+          <w:b/>
+          <w:bCs/>
+          <w:sz w:val="20"/>
+          <w:szCs w:val="20"/>
+        </w:rPr>
+        <w:t>1.</w:t>
+      </w:r>
+      <w:r>
+        <w:rPr>
+          <w:rFonts w:ascii="Times New Roman" w:hAnsi="Times New Roman" w:cs="Times New Roman"/>
+          <w:b/>
+          <w:bCs/>
+          <w:sz w:val="20"/>
+          <w:szCs w:val="20"/>
+        </w:rPr>
+        <w:t xml:space="preserve">Considerando este cenário, crie um projeto organizado no </w:t>
+      </w:r>
       <w:proofErr w:type="spellStart"/>
       <w:r>
         <w:rPr>
           <w:rFonts w:ascii="Times New Roman" w:hAnsi="Times New Roman" w:cs="Times New Roman"/>
-          <w:sz w:val="20"/>
-          <w:szCs w:val="20"/>
-        </w:rPr>
-        <w:t>Obs</w:t>
+          <w:b/>
+          <w:bCs/>
+          <w:sz w:val="20"/>
+          <w:szCs w:val="20"/>
+        </w:rPr>
+        <w:t>git</w:t>
       </w:r>
       <w:proofErr w:type="spellEnd"/>
       <w:r>
         <w:rPr>
           <w:rFonts w:ascii="Times New Roman" w:hAnsi="Times New Roman" w:cs="Times New Roman"/>
-          <w:sz w:val="20"/>
-          <w:szCs w:val="20"/>
-        </w:rPr>
-        <w:t xml:space="preserve">: É sabido que o background dos alunos é diverso, o principal objetivo do exercício é ser capaz </w:t>
-      </w:r>
-      <w:r>
-        <w:rPr>
-          <w:rFonts w:ascii="Times New Roman" w:hAnsi="Times New Roman" w:cs="Times New Roman"/>
-          <w:sz w:val="20"/>
-          <w:szCs w:val="20"/>
-        </w:rPr>
-        <w:t>de organizar as informações de forma estruturada e que auxilie na execução de tarefas listadas</w:t>
-      </w:r>
-      <w:r>
-        <w:rPr>
-          <w:rFonts w:ascii="Times New Roman" w:hAnsi="Times New Roman" w:cs="Times New Roman"/>
-          <w:sz w:val="20"/>
-          <w:szCs w:val="20"/>
-        </w:rPr>
-        <w:t>.</w:t>
-      </w:r>
-    </w:p>
-    <w:p>
-      <w:pPr>
-        <w:pStyle w:val="PargrafodaLista"/>
-        <w:ind w:left="0"/>
-        <w:jc w:val="both"/>
-        <w:rPr>
-          <w:rFonts w:ascii="Times New Roman" w:hAnsi="Times New Roman" w:cs="Times New Roman"/>
-          <w:sz w:val="20"/>
-          <w:szCs w:val="20"/>
-        </w:rPr>
-      </w:pPr>
-    </w:p>
-    <w:p>
-      <w:pPr>
-        <w:jc w:val="both"/>
-        <w:rPr>
-          <w:rFonts w:ascii="Times New Roman" w:hAnsi="Times New Roman" w:cs="Times New Roman"/>
-          <w:sz w:val="20"/>
-          <w:szCs w:val="20"/>
-        </w:rPr>
-      </w:pPr>
-      <w:r>
-        <w:rPr>
-          <w:rFonts w:ascii="Times New Roman" w:eastAsia="Droid Sans Fallback" w:hAnsi="Times New Roman" w:cs="Times New Roman"/>
-          <w:sz w:val="20"/>
-          <w:szCs w:val="20"/>
-        </w:rPr>
-        <w:t xml:space="preserve">A técnica de microscopia confocal de varredura </w:t>
-      </w:r>
-      <w:r>
-        <w:rPr>
-          <w:rFonts w:ascii="Times New Roman" w:hAnsi="Times New Roman" w:cs="Times New Roman"/>
-          <w:sz w:val="20"/>
-          <w:szCs w:val="20"/>
-        </w:rPr>
-        <w:t xml:space="preserve">à </w:t>
-      </w:r>
-      <w:r>
-        <w:rPr>
-          <w:rFonts w:ascii="Times New Roman" w:eastAsia="Droid Sans Fallback" w:hAnsi="Times New Roman" w:cs="Times New Roman"/>
-          <w:sz w:val="20"/>
-          <w:szCs w:val="20"/>
-        </w:rPr>
-        <w:t>laser</w:t>
-      </w:r>
-      <w:r>
-        <w:rPr>
-          <w:rFonts w:ascii="Times New Roman" w:hAnsi="Times New Roman" w:cs="Times New Roman"/>
-          <w:sz w:val="20"/>
-          <w:szCs w:val="20"/>
-        </w:rPr>
-        <w:t xml:space="preserve"> é realizada a partir de um equipamento que </w:t>
-      </w:r>
-      <w:r>
-        <w:rPr>
-          <w:rFonts w:ascii="Times New Roman" w:hAnsi="Times New Roman" w:cs="Times New Roman"/>
-          <w:sz w:val="20"/>
-          <w:szCs w:val="20"/>
-        </w:rPr>
-        <w:t>lê informações ópticas e devolve uma imagem</w:t>
-      </w:r>
-      <w:r>
-        <w:rPr>
-          <w:rFonts w:ascii="Times New Roman" w:hAnsi="Times New Roman" w:cs="Times New Roman"/>
-          <w:sz w:val="20"/>
-          <w:szCs w:val="20"/>
-        </w:rPr>
-        <w:t>.</w:t>
-      </w:r>
-      <w:r>
-        <w:rPr>
-          <w:rFonts w:ascii="Times New Roman" w:hAnsi="Times New Roman" w:cs="Times New Roman"/>
-          <w:sz w:val="20"/>
-          <w:szCs w:val="20"/>
-        </w:rPr>
-        <w:t xml:space="preserve"> Porém, o equipamento em si é desenvolvido de forma a interagir com usuários que inserem informações e recebem informações a partir do dispositivo.</w:t>
-      </w:r>
-      <w:r>
-        <w:rPr>
-          <w:rFonts w:ascii="Times New Roman" w:hAnsi="Times New Roman" w:cs="Times New Roman"/>
-          <w:sz w:val="20"/>
-          <w:szCs w:val="20"/>
-        </w:rPr>
-        <w:t xml:space="preserve"> </w:t>
+          <w:b/>
+          <w:bCs/>
+          <w:sz w:val="20"/>
+          <w:szCs w:val="20"/>
+        </w:rPr>
+        <w:t xml:space="preserve"> contendo</w:t>
+      </w:r>
+      <w:r>
+        <w:rPr>
+          <w:rFonts w:ascii="Times New Roman" w:hAnsi="Times New Roman" w:cs="Times New Roman"/>
+          <w:b/>
+          <w:bCs/>
+          <w:sz w:val="20"/>
+          <w:szCs w:val="20"/>
+        </w:rPr>
+        <w:t>:</w:t>
       </w:r>
     </w:p>
     <w:p>
@@ -893,18 +945,11 @@
         <w:jc w:val="both"/>
         <w:rPr>
           <w:rFonts w:ascii="Times New Roman" w:hAnsi="Times New Roman" w:cs="Times New Roman"/>
-          <w:sz w:val="20"/>
-          <w:szCs w:val="20"/>
-        </w:rPr>
-      </w:pPr>
-      <w:r>
-        <w:rPr>
-          <w:rFonts w:ascii="Times New Roman" w:hAnsi="Times New Roman" w:cs="Times New Roman"/>
-          <w:sz w:val="20"/>
-          <w:szCs w:val="20"/>
-        </w:rPr>
-        <w:t xml:space="preserve">Considerando este cenário, crie um projeto organizado no </w:t>
-      </w:r>
+          <w:color w:val="FF0000"/>
+          <w:sz w:val="20"/>
+          <w:szCs w:val="20"/>
+        </w:rPr>
+      </w:pPr>
       <w:proofErr w:type="spellStart"/>
       <w:r>
         <w:rPr>
@@ -912,7 +957,8 @@
           <w:sz w:val="20"/>
           <w:szCs w:val="20"/>
         </w:rPr>
-        <w:t>git</w:t>
+        <w:lastRenderedPageBreak/>
+        <w:t>Milestones</w:t>
       </w:r>
       <w:proofErr w:type="spellEnd"/>
       <w:r>
@@ -921,28 +967,88 @@
           <w:sz w:val="20"/>
           <w:szCs w:val="20"/>
         </w:rPr>
-        <w:t xml:space="preserve"> contendo</w:t>
-      </w:r>
-      <w:r>
-        <w:rPr>
-          <w:rFonts w:ascii="Times New Roman" w:hAnsi="Times New Roman" w:cs="Times New Roman"/>
-          <w:sz w:val="20"/>
-          <w:szCs w:val="20"/>
-        </w:rPr>
-        <w:t>:</w:t>
+        <w:t xml:space="preserve"> – </w:t>
+      </w:r>
+      <w:r>
+        <w:rPr>
+          <w:rFonts w:ascii="Times New Roman" w:hAnsi="Times New Roman" w:cs="Times New Roman"/>
+          <w:color w:val="FF0000"/>
+          <w:sz w:val="20"/>
+          <w:szCs w:val="20"/>
+        </w:rPr>
+        <w:t xml:space="preserve">Dúvida: Como criar </w:t>
+      </w:r>
+      <w:proofErr w:type="spellStart"/>
+      <w:r>
+        <w:rPr>
+          <w:rFonts w:ascii="Times New Roman" w:hAnsi="Times New Roman" w:cs="Times New Roman"/>
+          <w:color w:val="FF0000"/>
+          <w:sz w:val="20"/>
+          <w:szCs w:val="20"/>
+        </w:rPr>
+        <w:t>Milestones</w:t>
+      </w:r>
+      <w:proofErr w:type="spellEnd"/>
+      <w:r>
+        <w:rPr>
+          <w:rFonts w:ascii="Times New Roman" w:hAnsi="Times New Roman" w:cs="Times New Roman"/>
+          <w:color w:val="FF0000"/>
+          <w:sz w:val="20"/>
+          <w:szCs w:val="20"/>
+        </w:rPr>
+        <w:t xml:space="preserve"> e </w:t>
+      </w:r>
+      <w:proofErr w:type="spellStart"/>
+      <w:r>
+        <w:rPr>
+          <w:rFonts w:ascii="Times New Roman" w:hAnsi="Times New Roman" w:cs="Times New Roman"/>
+          <w:color w:val="FF0000"/>
+          <w:sz w:val="20"/>
+          <w:szCs w:val="20"/>
+        </w:rPr>
+        <w:t>Issues</w:t>
+      </w:r>
+      <w:proofErr w:type="spellEnd"/>
+      <w:r>
+        <w:rPr>
+          <w:rFonts w:ascii="Times New Roman" w:hAnsi="Times New Roman" w:cs="Times New Roman"/>
+          <w:color w:val="FF0000"/>
+          <w:sz w:val="20"/>
+          <w:szCs w:val="20"/>
+        </w:rPr>
+        <w:t xml:space="preserve"> em projetos criados no repositório que foi </w:t>
+      </w:r>
+      <w:proofErr w:type="spellStart"/>
+      <w:r>
+        <w:rPr>
+          <w:rFonts w:ascii="Times New Roman" w:hAnsi="Times New Roman" w:cs="Times New Roman"/>
+          <w:color w:val="FF0000"/>
+          <w:sz w:val="20"/>
+          <w:szCs w:val="20"/>
+        </w:rPr>
+        <w:t>forkado</w:t>
+      </w:r>
+      <w:proofErr w:type="spellEnd"/>
+      <w:r>
+        <w:rPr>
+          <w:rFonts w:ascii="Times New Roman" w:hAnsi="Times New Roman" w:cs="Times New Roman"/>
+          <w:color w:val="FF0000"/>
+          <w:sz w:val="20"/>
+          <w:szCs w:val="20"/>
+        </w:rPr>
+        <w:t>? Só consigo acessar essas funções quando estou no repositório que foi criado por mim mesma.</w:t>
       </w:r>
     </w:p>
     <w:p>
       <w:pPr>
         <w:pStyle w:val="PargrafodaLista"/>
         <w:numPr>
-          <w:ilvl w:val="1"/>
+          <w:ilvl w:val="0"/>
           <w:numId w:val="1"/>
         </w:numPr>
         <w:jc w:val="both"/>
         <w:rPr>
           <w:rFonts w:ascii="Times New Roman" w:hAnsi="Times New Roman" w:cs="Times New Roman"/>
-          <w:color w:val="FF0000"/>
           <w:sz w:val="20"/>
           <w:szCs w:val="20"/>
         </w:rPr>
@@ -954,93 +1060,15 @@
           <w:sz w:val="20"/>
           <w:szCs w:val="20"/>
         </w:rPr>
-        <w:lastRenderedPageBreak/>
-        <w:t>Milestones</w:t>
+        <w:t>Issues</w:t>
       </w:r>
       <w:proofErr w:type="spellEnd"/>
-      <w:r>
-        <w:rPr>
-          <w:rFonts w:ascii="Times New Roman" w:hAnsi="Times New Roman" w:cs="Times New Roman"/>
-          <w:sz w:val="20"/>
-          <w:szCs w:val="20"/>
-        </w:rPr>
-        <w:t xml:space="preserve"> – </w:t>
-      </w:r>
-      <w:r>
-        <w:rPr>
-          <w:rFonts w:ascii="Times New Roman" w:hAnsi="Times New Roman" w:cs="Times New Roman"/>
-          <w:color w:val="FF0000"/>
-          <w:sz w:val="20"/>
-          <w:szCs w:val="20"/>
-        </w:rPr>
-        <w:t xml:space="preserve">Dúvida: Como criar </w:t>
-      </w:r>
-      <w:proofErr w:type="spellStart"/>
-      <w:r>
-        <w:rPr>
-          <w:rFonts w:ascii="Times New Roman" w:hAnsi="Times New Roman" w:cs="Times New Roman"/>
-          <w:color w:val="FF0000"/>
-          <w:sz w:val="20"/>
-          <w:szCs w:val="20"/>
-        </w:rPr>
-        <w:t>Milestones</w:t>
-      </w:r>
-      <w:proofErr w:type="spellEnd"/>
-      <w:r>
-        <w:rPr>
-          <w:rFonts w:ascii="Times New Roman" w:hAnsi="Times New Roman" w:cs="Times New Roman"/>
-          <w:color w:val="FF0000"/>
-          <w:sz w:val="20"/>
-          <w:szCs w:val="20"/>
-        </w:rPr>
-        <w:t xml:space="preserve"> e </w:t>
-      </w:r>
-      <w:proofErr w:type="spellStart"/>
-      <w:r>
-        <w:rPr>
-          <w:rFonts w:ascii="Times New Roman" w:hAnsi="Times New Roman" w:cs="Times New Roman"/>
-          <w:color w:val="FF0000"/>
-          <w:sz w:val="20"/>
-          <w:szCs w:val="20"/>
-        </w:rPr>
-        <w:t>Issues</w:t>
-      </w:r>
-      <w:proofErr w:type="spellEnd"/>
-      <w:r>
-        <w:rPr>
-          <w:rFonts w:ascii="Times New Roman" w:hAnsi="Times New Roman" w:cs="Times New Roman"/>
-          <w:color w:val="FF0000"/>
-          <w:sz w:val="20"/>
-          <w:szCs w:val="20"/>
-        </w:rPr>
-        <w:t xml:space="preserve"> em projetos criados no repositório que foi </w:t>
-      </w:r>
-      <w:proofErr w:type="spellStart"/>
-      <w:r>
-        <w:rPr>
-          <w:rFonts w:ascii="Times New Roman" w:hAnsi="Times New Roman" w:cs="Times New Roman"/>
-          <w:color w:val="FF0000"/>
-          <w:sz w:val="20"/>
-          <w:szCs w:val="20"/>
-        </w:rPr>
-        <w:t>forkado</w:t>
-      </w:r>
-      <w:proofErr w:type="spellEnd"/>
-      <w:r>
-        <w:rPr>
-          <w:rFonts w:ascii="Times New Roman" w:hAnsi="Times New Roman" w:cs="Times New Roman"/>
-          <w:color w:val="FF0000"/>
-          <w:sz w:val="20"/>
-          <w:szCs w:val="20"/>
-        </w:rPr>
-        <w:t>? Só consigo acessar essas funções quando estou no repositório que foi criado por mim mesma.</w:t>
-      </w:r>
     </w:p>
     <w:p>
       <w:pPr>
         <w:pStyle w:val="PargrafodaLista"/>
         <w:numPr>
-          <w:ilvl w:val="1"/>
+          <w:ilvl w:val="0"/>
           <w:numId w:val="1"/>
         </w:numPr>
         <w:jc w:val="both"/>
@@ -1050,43 +1078,133 @@
           <w:szCs w:val="20"/>
         </w:rPr>
       </w:pPr>
-      <w:proofErr w:type="spellStart"/>
-      <w:r>
-        <w:rPr>
-          <w:rFonts w:ascii="Times New Roman" w:hAnsi="Times New Roman" w:cs="Times New Roman"/>
-          <w:sz w:val="20"/>
-          <w:szCs w:val="20"/>
-        </w:rPr>
-        <w:t>Issues</w:t>
-      </w:r>
-      <w:proofErr w:type="spellEnd"/>
-    </w:p>
-    <w:p>
-      <w:pPr>
-        <w:pStyle w:val="PargrafodaLista"/>
-        <w:numPr>
-          <w:ilvl w:val="1"/>
-          <w:numId w:val="1"/>
-        </w:numPr>
-        <w:jc w:val="both"/>
-        <w:rPr>
-          <w:rFonts w:ascii="Times New Roman" w:hAnsi="Times New Roman" w:cs="Times New Roman"/>
-          <w:sz w:val="20"/>
-          <w:szCs w:val="20"/>
-        </w:rPr>
-      </w:pPr>
       <w:r>
         <w:rPr>
           <w:noProof/>
         </w:rPr>
         <w:drawing>
-          <wp:anchor distT="0" distB="0" distL="114300" distR="114300" simplePos="0" relativeHeight="251660288" behindDoc="0" locked="0" layoutInCell="1" allowOverlap="1" wp14:anchorId="733758A7" wp14:editId="00407018">
+          <wp:anchor distT="0" distB="0" distL="114300" distR="114300" simplePos="0" relativeHeight="251661312" behindDoc="0" locked="0" layoutInCell="1" allowOverlap="1" wp14:anchorId="6FE1B121" wp14:editId="3B4EC7A9">
             <wp:simplePos x="0" y="0"/>
             <wp:positionH relativeFrom="margin">
               <wp:align>center</wp:align>
             </wp:positionH>
             <wp:positionV relativeFrom="paragraph">
-              <wp:posOffset>2131834</wp:posOffset>
+              <wp:posOffset>217170</wp:posOffset>
+            </wp:positionV>
+            <wp:extent cx="4335145" cy="1914525"/>
+            <wp:effectExtent l="19050" t="19050" r="27305" b="28575"/>
+            <wp:wrapTopAndBottom/>
+            <wp:docPr id="4" name="Imagem 4" descr="Tela de computador com texto preto sobre fundo branco&#10;&#10;Descrição gerada automaticamente"/>
+            <wp:cNvGraphicFramePr>
+              <a:graphicFrameLocks xmlns:a="http://schemas.openxmlformats.org/drawingml/2006/main" noChangeAspect="1"/>
+            </wp:cNvGraphicFramePr>
+            <a:graphic xmlns:a="http://schemas.openxmlformats.org/drawingml/2006/main">
+              <a:graphicData uri="http://schemas.openxmlformats.org/drawingml/2006/picture">
+                <pic:pic xmlns:pic="http://schemas.openxmlformats.org/drawingml/2006/picture">
+                  <pic:nvPicPr>
+                    <pic:cNvPr id="4" name="Imagem 4" descr="Tela de computador com texto preto sobre fundo branco&#10;&#10;Descrição gerada automaticamente"/>
+                    <pic:cNvPicPr/>
+                  </pic:nvPicPr>
+                  <pic:blipFill rotWithShape="1">
+                    <a:blip r:embed="rId7" cstate="print">
+                      <a:extLst>
+                        <a:ext uri="{28A0092B-C50C-407E-A947-70E740481C1C}">
+                          <a14:useLocalDpi xmlns:a14="http://schemas.microsoft.com/office/drawing/2010/main" val="0"/>
+                        </a:ext>
+                      </a:extLst>
+                    </a:blip>
+                    <a:srcRect l="50166" t="10626" b="11115"/>
+                    <a:stretch/>
+                  </pic:blipFill>
+                  <pic:spPr bwMode="auto">
+                    <a:xfrm>
+                      <a:off x="0" y="0"/>
+                      <a:ext cx="4335145" cy="1914525"/>
+                    </a:xfrm>
+                    <a:prstGeom prst="rect">
+                      <a:avLst/>
+                    </a:prstGeom>
+                    <a:ln>
+                      <a:solidFill>
+                        <a:schemeClr val="bg1">
+                          <a:lumMod val="65000"/>
+                        </a:schemeClr>
+                      </a:solidFill>
+                    </a:ln>
+                    <a:extLst>
+                      <a:ext uri="{53640926-AAD7-44D8-BBD7-CCE9431645EC}">
+                        <a14:shadowObscured xmlns:a14="http://schemas.microsoft.com/office/drawing/2010/main"/>
+                      </a:ext>
+                    </a:extLst>
+                  </pic:spPr>
+                </pic:pic>
+              </a:graphicData>
+            </a:graphic>
+            <wp14:sizeRelH relativeFrom="margin">
+              <wp14:pctWidth>0</wp14:pctWidth>
+            </wp14:sizeRelH>
+            <wp14:sizeRelV relativeFrom="margin">
+              <wp14:pctHeight>0</wp14:pctHeight>
+            </wp14:sizeRelV>
+          </wp:anchor>
+        </w:drawing>
+      </w:r>
+      <w:r>
+        <w:rPr>
+          <w:rFonts w:ascii="Times New Roman" w:hAnsi="Times New Roman" w:cs="Times New Roman"/>
+          <w:sz w:val="20"/>
+          <w:szCs w:val="20"/>
+        </w:rPr>
+        <w:t xml:space="preserve">Quadro </w:t>
+      </w:r>
+      <w:proofErr w:type="spellStart"/>
+      <w:r>
+        <w:rPr>
+          <w:rFonts w:ascii="Times New Roman" w:hAnsi="Times New Roman" w:cs="Times New Roman"/>
+          <w:sz w:val="20"/>
+          <w:szCs w:val="20"/>
+        </w:rPr>
+        <w:t>Kanban</w:t>
+      </w:r>
+      <w:proofErr w:type="spellEnd"/>
+      <w:r>
+        <w:rPr>
+          <w:rFonts w:ascii="Times New Roman" w:hAnsi="Times New Roman" w:cs="Times New Roman"/>
+          <w:sz w:val="20"/>
+          <w:szCs w:val="20"/>
+        </w:rPr>
+        <w:t xml:space="preserve"> (Aba projetos)</w:t>
+      </w:r>
+      <w:r>
+        <w:rPr>
+          <w:noProof/>
+        </w:rPr>
+        <w:t xml:space="preserve"> </w:t>
+      </w:r>
+    </w:p>
+    <w:p>
+      <w:pPr>
+        <w:pStyle w:val="PargrafodaLista"/>
+        <w:ind w:left="1440"/>
+        <w:jc w:val="both"/>
+        <w:rPr>
+          <w:rFonts w:ascii="Times New Roman" w:hAnsi="Times New Roman" w:cs="Times New Roman"/>
+          <w:sz w:val="20"/>
+          <w:szCs w:val="20"/>
+        </w:rPr>
+      </w:pPr>
+      <w:r>
+        <w:rPr>
+          <w:noProof/>
+        </w:rPr>
+        <w:drawing>
+          <wp:anchor distT="0" distB="0" distL="114300" distR="114300" simplePos="0" relativeHeight="251660288" behindDoc="0" locked="0" layoutInCell="1" allowOverlap="1" wp14:anchorId="733758A7" wp14:editId="701AACBB">
+            <wp:simplePos x="0" y="0"/>
+            <wp:positionH relativeFrom="margin">
+              <wp:align>center</wp:align>
+            </wp:positionH>
+            <wp:positionV relativeFrom="paragraph">
+              <wp:posOffset>2081098</wp:posOffset>
             </wp:positionV>
             <wp:extent cx="4394835" cy="2100580"/>
             <wp:effectExtent l="19050" t="19050" r="24765" b="13970"/>
@@ -1103,7 +1221,7 @@
                     <pic:cNvPicPr/>
                   </pic:nvPicPr>
                   <pic:blipFill rotWithShape="1">
-                    <a:blip r:embed="rId7" cstate="print">
+                    <a:blip r:embed="rId8" cstate="print">
                       <a:extLst>
                         <a:ext uri="{28A0092B-C50C-407E-A947-70E740481C1C}">
                           <a14:useLocalDpi xmlns:a14="http://schemas.microsoft.com/office/drawing/2010/main" val="0"/>
@@ -1146,127 +1264,12 @@
           </wp:anchor>
         </w:drawing>
       </w:r>
-      <w:r>
-        <w:rPr>
-          <w:noProof/>
-        </w:rPr>
-        <w:drawing>
-          <wp:anchor distT="0" distB="0" distL="114300" distR="114300" simplePos="0" relativeHeight="251661312" behindDoc="0" locked="0" layoutInCell="1" allowOverlap="1" wp14:anchorId="6FE1B121" wp14:editId="518F12B9">
-            <wp:simplePos x="0" y="0"/>
-            <wp:positionH relativeFrom="margin">
-              <wp:align>center</wp:align>
-            </wp:positionH>
-            <wp:positionV relativeFrom="paragraph">
-              <wp:posOffset>220980</wp:posOffset>
-            </wp:positionV>
-            <wp:extent cx="4074795" cy="1799590"/>
-            <wp:effectExtent l="19050" t="19050" r="20955" b="10160"/>
-            <wp:wrapTopAndBottom/>
-            <wp:docPr id="4" name="Imagem 4" descr="Tela de computador com texto preto sobre fundo branco&#10;&#10;Descrição gerada automaticamente"/>
-            <wp:cNvGraphicFramePr>
-              <a:graphicFrameLocks xmlns:a="http://schemas.openxmlformats.org/drawingml/2006/main" noChangeAspect="1"/>
-            </wp:cNvGraphicFramePr>
-            <a:graphic xmlns:a="http://schemas.openxmlformats.org/drawingml/2006/main">
-              <a:graphicData uri="http://schemas.openxmlformats.org/drawingml/2006/picture">
-                <pic:pic xmlns:pic="http://schemas.openxmlformats.org/drawingml/2006/picture">
-                  <pic:nvPicPr>
-                    <pic:cNvPr id="4" name="Imagem 4" descr="Tela de computador com texto preto sobre fundo branco&#10;&#10;Descrição gerada automaticamente"/>
-                    <pic:cNvPicPr/>
-                  </pic:nvPicPr>
-                  <pic:blipFill rotWithShape="1">
-                    <a:blip r:embed="rId8" cstate="print">
-                      <a:extLst>
-                        <a:ext uri="{28A0092B-C50C-407E-A947-70E740481C1C}">
-                          <a14:useLocalDpi xmlns:a14="http://schemas.microsoft.com/office/drawing/2010/main" val="0"/>
-                        </a:ext>
-                      </a:extLst>
-                    </a:blip>
-                    <a:srcRect l="50166" t="10626" b="11115"/>
-                    <a:stretch/>
-                  </pic:blipFill>
-                  <pic:spPr bwMode="auto">
-                    <a:xfrm>
-                      <a:off x="0" y="0"/>
-                      <a:ext cx="4074795" cy="1799590"/>
-                    </a:xfrm>
-                    <a:prstGeom prst="rect">
-                      <a:avLst/>
-                    </a:prstGeom>
-                    <a:ln>
-                      <a:solidFill>
-                        <a:schemeClr val="bg1">
-                          <a:lumMod val="65000"/>
-                        </a:schemeClr>
-                      </a:solidFill>
-                    </a:ln>
-                    <a:extLst>
-                      <a:ext uri="{53640926-AAD7-44D8-BBD7-CCE9431645EC}">
-                        <a14:shadowObscured xmlns:a14="http://schemas.microsoft.com/office/drawing/2010/main"/>
-                      </a:ext>
-                    </a:extLst>
-                  </pic:spPr>
-                </pic:pic>
-              </a:graphicData>
-            </a:graphic>
-            <wp14:sizeRelH relativeFrom="margin">
-              <wp14:pctWidth>0</wp14:pctWidth>
-            </wp14:sizeRelH>
-            <wp14:sizeRelV relativeFrom="margin">
-              <wp14:pctHeight>0</wp14:pctHeight>
-            </wp14:sizeRelV>
-          </wp:anchor>
-        </w:drawing>
-      </w:r>
-      <w:r>
-        <w:rPr>
-          <w:rFonts w:ascii="Times New Roman" w:hAnsi="Times New Roman" w:cs="Times New Roman"/>
-          <w:sz w:val="20"/>
-          <w:szCs w:val="20"/>
-        </w:rPr>
-        <w:t xml:space="preserve">Quadro </w:t>
-      </w:r>
-      <w:proofErr w:type="spellStart"/>
-      <w:r>
-        <w:rPr>
-          <w:rFonts w:ascii="Times New Roman" w:hAnsi="Times New Roman" w:cs="Times New Roman"/>
-          <w:sz w:val="20"/>
-          <w:szCs w:val="20"/>
-        </w:rPr>
-        <w:t>Kanban</w:t>
-      </w:r>
-      <w:proofErr w:type="spellEnd"/>
-      <w:r>
-        <w:rPr>
-          <w:rFonts w:ascii="Times New Roman" w:hAnsi="Times New Roman" w:cs="Times New Roman"/>
-          <w:sz w:val="20"/>
-          <w:szCs w:val="20"/>
-        </w:rPr>
-        <w:t xml:space="preserve"> (Aba projetos)</w:t>
-      </w:r>
-      <w:r>
-        <w:rPr>
-          <w:noProof/>
-        </w:rPr>
-        <w:t xml:space="preserve"> </w:t>
-      </w:r>
-    </w:p>
-    <w:p>
-      <w:pPr>
-        <w:pStyle w:val="PargrafodaLista"/>
-        <w:ind w:left="1440"/>
-        <w:jc w:val="both"/>
-        <w:rPr>
-          <w:rFonts w:ascii="Times New Roman" w:hAnsi="Times New Roman" w:cs="Times New Roman"/>
-          <w:sz w:val="20"/>
-          <w:szCs w:val="20"/>
-        </w:rPr>
-      </w:pPr>
     </w:p>
     <w:p>
       <w:pPr>
         <w:pStyle w:val="PargrafodaLista"/>
         <w:numPr>
-          <w:ilvl w:val="1"/>
+          <w:ilvl w:val="0"/>
           <w:numId w:val="1"/>
         </w:numPr>
         <w:jc w:val="both"/>
@@ -1437,15 +1440,95 @@
     </w:p>
     <w:p>
       <w:pPr>
-        <w:pStyle w:val="PargrafodaLista"/>
-        <w:ind w:left="1440"/>
-        <w:jc w:val="both"/>
-        <w:rPr>
-          <w:rFonts w:ascii="Times New Roman" w:hAnsi="Times New Roman" w:cs="Times New Roman"/>
-          <w:sz w:val="20"/>
-          <w:szCs w:val="20"/>
-        </w:rPr>
-      </w:pPr>
+        <w:jc w:val="both"/>
+        <w:rPr>
+          <w:rFonts w:ascii="Times New Roman" w:hAnsi="Times New Roman" w:cs="Times New Roman"/>
+          <w:b/>
+          <w:bCs/>
+          <w:sz w:val="20"/>
+          <w:szCs w:val="20"/>
+        </w:rPr>
+      </w:pPr>
+      <w:r>
+        <w:rPr>
+          <w:rFonts w:ascii="Times New Roman" w:hAnsi="Times New Roman" w:cs="Times New Roman"/>
+          <w:b/>
+          <w:bCs/>
+          <w:sz w:val="20"/>
+          <w:szCs w:val="20"/>
+        </w:rPr>
+        <w:t xml:space="preserve">2. </w:t>
+      </w:r>
+      <w:r>
+        <w:rPr>
+          <w:rFonts w:ascii="Times New Roman" w:hAnsi="Times New Roman" w:cs="Times New Roman"/>
+          <w:b/>
+          <w:bCs/>
+          <w:sz w:val="20"/>
+          <w:szCs w:val="20"/>
+        </w:rPr>
+        <w:t xml:space="preserve">Elabore um programa em </w:t>
+      </w:r>
+      <w:proofErr w:type="spellStart"/>
+      <w:r>
+        <w:rPr>
+          <w:rFonts w:ascii="Times New Roman" w:hAnsi="Times New Roman" w:cs="Times New Roman"/>
+          <w:b/>
+          <w:bCs/>
+          <w:sz w:val="20"/>
+          <w:szCs w:val="20"/>
+        </w:rPr>
+        <w:t>python</w:t>
+      </w:r>
+      <w:proofErr w:type="spellEnd"/>
+      <w:r>
+        <w:rPr>
+          <w:rFonts w:ascii="Times New Roman" w:hAnsi="Times New Roman" w:cs="Times New Roman"/>
+          <w:b/>
+          <w:bCs/>
+          <w:sz w:val="20"/>
+          <w:szCs w:val="20"/>
+        </w:rPr>
+        <w:t xml:space="preserve"> que atenda aos seguintes requisitos</w:t>
+      </w:r>
+      <w:r>
+        <w:rPr>
+          <w:rFonts w:ascii="Times New Roman" w:hAnsi="Times New Roman" w:cs="Times New Roman"/>
+          <w:b/>
+          <w:bCs/>
+          <w:sz w:val="20"/>
+          <w:szCs w:val="20"/>
+        </w:rPr>
+        <w:t>:</w:t>
+      </w:r>
+    </w:p>
+    <w:p>
+      <w:pPr>
+        <w:jc w:val="both"/>
+        <w:rPr>
+          <w:rFonts w:ascii="Times New Roman" w:hAnsi="Times New Roman" w:cs="Times New Roman"/>
+          <w:sz w:val="20"/>
+          <w:szCs w:val="20"/>
+        </w:rPr>
+      </w:pPr>
+      <w:proofErr w:type="spellStart"/>
+      <w:r>
+        <w:rPr>
+          <w:rFonts w:ascii="Times New Roman" w:hAnsi="Times New Roman" w:cs="Times New Roman"/>
+          <w:sz w:val="20"/>
+          <w:szCs w:val="20"/>
+        </w:rPr>
+        <w:t>Obs</w:t>
+      </w:r>
+      <w:proofErr w:type="spellEnd"/>
+      <w:r>
+        <w:rPr>
+          <w:rFonts w:ascii="Times New Roman" w:hAnsi="Times New Roman" w:cs="Times New Roman"/>
+          <w:sz w:val="20"/>
+          <w:szCs w:val="20"/>
+        </w:rPr>
+        <w:t>: Não devem ser utilizadas estruturas de programação que não estejam na aula 3.</w:t>
+      </w:r>
     </w:p>
     <w:p>
       <w:pPr>
@@ -1467,96 +1550,14 @@
           <w:sz w:val="20"/>
           <w:szCs w:val="20"/>
         </w:rPr>
-        <w:t xml:space="preserve">Elabore um programa em </w:t>
-      </w:r>
-      <w:proofErr w:type="spellStart"/>
-      <w:r>
-        <w:rPr>
-          <w:rFonts w:ascii="Times New Roman" w:hAnsi="Times New Roman" w:cs="Times New Roman"/>
-          <w:sz w:val="20"/>
-          <w:szCs w:val="20"/>
-        </w:rPr>
-        <w:t>python</w:t>
-      </w:r>
-      <w:proofErr w:type="spellEnd"/>
-      <w:r>
-        <w:rPr>
-          <w:rFonts w:ascii="Times New Roman" w:hAnsi="Times New Roman" w:cs="Times New Roman"/>
-          <w:sz w:val="20"/>
-          <w:szCs w:val="20"/>
-        </w:rPr>
-        <w:t xml:space="preserve"> que atenda aos seguintes requisitos</w:t>
-      </w:r>
-      <w:r>
-        <w:rPr>
-          <w:rFonts w:ascii="Times New Roman" w:hAnsi="Times New Roman" w:cs="Times New Roman"/>
-          <w:sz w:val="20"/>
-          <w:szCs w:val="20"/>
-        </w:rPr>
-        <w:t>:</w:t>
-      </w:r>
-    </w:p>
-    <w:p>
-      <w:pPr>
-        <w:pStyle w:val="PargrafodaLista"/>
-        <w:jc w:val="both"/>
-        <w:rPr>
-          <w:rFonts w:ascii="Times New Roman" w:hAnsi="Times New Roman" w:cs="Times New Roman"/>
-          <w:sz w:val="20"/>
-          <w:szCs w:val="20"/>
-        </w:rPr>
-      </w:pPr>
-      <w:proofErr w:type="spellStart"/>
-      <w:r>
-        <w:rPr>
-          <w:rFonts w:ascii="Times New Roman" w:hAnsi="Times New Roman" w:cs="Times New Roman"/>
-          <w:sz w:val="20"/>
-          <w:szCs w:val="20"/>
-        </w:rPr>
-        <w:t>Obs</w:t>
-      </w:r>
-      <w:proofErr w:type="spellEnd"/>
-      <w:r>
-        <w:rPr>
-          <w:rFonts w:ascii="Times New Roman" w:hAnsi="Times New Roman" w:cs="Times New Roman"/>
-          <w:sz w:val="20"/>
-          <w:szCs w:val="20"/>
-        </w:rPr>
-        <w:t xml:space="preserve">: </w:t>
-      </w:r>
-      <w:r>
-        <w:rPr>
-          <w:rFonts w:ascii="Times New Roman" w:hAnsi="Times New Roman" w:cs="Times New Roman"/>
-          <w:sz w:val="20"/>
-          <w:szCs w:val="20"/>
-        </w:rPr>
-        <w:t>Não devem ser utilizadas estruturas de programação que não estejam na aula 3</w:t>
-      </w:r>
-      <w:r>
-        <w:rPr>
-          <w:rFonts w:ascii="Times New Roman" w:hAnsi="Times New Roman" w:cs="Times New Roman"/>
-          <w:sz w:val="20"/>
-          <w:szCs w:val="20"/>
-        </w:rPr>
-        <w:t>.</w:t>
-      </w:r>
-    </w:p>
-    <w:p>
-      <w:pPr>
-        <w:pStyle w:val="PargrafodaLista"/>
-        <w:jc w:val="both"/>
-        <w:rPr>
-          <w:rFonts w:ascii="Times New Roman" w:hAnsi="Times New Roman" w:cs="Times New Roman"/>
-          <w:sz w:val="20"/>
-          <w:szCs w:val="20"/>
-        </w:rPr>
-      </w:pPr>
+        <w:t>Crie as variáveis necessárias para que o programa funcione corretamente.</w:t>
+      </w:r>
     </w:p>
     <w:p>
       <w:pPr>
         <w:pStyle w:val="PargrafodaLista"/>
         <w:numPr>
-          <w:ilvl w:val="1"/>
+          <w:ilvl w:val="0"/>
           <w:numId w:val="1"/>
         </w:numPr>
         <w:jc w:val="both"/>
@@ -1572,14 +1573,14 @@
           <w:sz w:val="20"/>
           <w:szCs w:val="20"/>
         </w:rPr>
-        <w:t>Crie as variáveis necessárias para que o programa funcione corretamente.</w:t>
+        <w:t>Inicialize as variáveis com valores padrão adequados.</w:t>
       </w:r>
     </w:p>
     <w:p>
       <w:pPr>
         <w:pStyle w:val="PargrafodaLista"/>
         <w:numPr>
-          <w:ilvl w:val="1"/>
+          <w:ilvl w:val="0"/>
           <w:numId w:val="1"/>
         </w:numPr>
         <w:jc w:val="both"/>
@@ -1595,14 +1596,14 @@
           <w:sz w:val="20"/>
           <w:szCs w:val="20"/>
         </w:rPr>
-        <w:t>Inicialize as variáveis com valores padrão adequados.</w:t>
+        <w:t>Crie uma pequena mensagem de apresentação do programa para realizar uma interface com o usuário. Ex.: “Esse programa tem como objetivo receber dados para ...”</w:t>
       </w:r>
     </w:p>
     <w:p>
       <w:pPr>
         <w:pStyle w:val="PargrafodaLista"/>
         <w:numPr>
-          <w:ilvl w:val="1"/>
+          <w:ilvl w:val="0"/>
           <w:numId w:val="1"/>
         </w:numPr>
         <w:jc w:val="both"/>
@@ -1618,14 +1619,30 @@
           <w:sz w:val="20"/>
           <w:szCs w:val="20"/>
         </w:rPr>
-        <w:t>Crie uma pequena mensagem de apresentação do programa para realizar uma interface com o usuário. Ex.: “Esse programa tem como objetivo receber dados para ...”</w:t>
+        <w:t xml:space="preserve"> Solicite algumas informações necessárias para</w:t>
+      </w:r>
+      <w:r>
+        <w:rPr>
+          <w:rFonts w:ascii="Times New Roman" w:hAnsi="Times New Roman" w:cs="Times New Roman"/>
+          <w:sz w:val="20"/>
+          <w:szCs w:val="20"/>
+        </w:rPr>
+        <w:t xml:space="preserve"> a</w:t>
+      </w:r>
+      <w:r>
+        <w:rPr>
+          <w:rFonts w:ascii="Times New Roman" w:hAnsi="Times New Roman" w:cs="Times New Roman"/>
+          <w:sz w:val="20"/>
+          <w:szCs w:val="20"/>
+        </w:rPr>
+        <w:t xml:space="preserve"> configuração de um microscópio dessa natureza. Buscar pelo menos 10 itens para essas informações de entrada. Ex.: resolução da imagem desejada, tipo de célula a ser escaneada, faixa de iluminação necessária.  </w:t>
       </w:r>
     </w:p>
     <w:p>
       <w:pPr>
         <w:pStyle w:val="PargrafodaLista"/>
         <w:numPr>
-          <w:ilvl w:val="1"/>
+          <w:ilvl w:val="0"/>
           <w:numId w:val="1"/>
         </w:numPr>
         <w:jc w:val="both"/>
@@ -1641,30 +1658,50 @@
           <w:sz w:val="20"/>
           <w:szCs w:val="20"/>
         </w:rPr>
-        <w:t xml:space="preserve"> Solicite algumas informações necessárias para</w:t>
-      </w:r>
-      <w:r>
-        <w:rPr>
-          <w:rFonts w:ascii="Times New Roman" w:hAnsi="Times New Roman" w:cs="Times New Roman"/>
-          <w:sz w:val="20"/>
-          <w:szCs w:val="20"/>
-        </w:rPr>
-        <w:t xml:space="preserve"> a</w:t>
-      </w:r>
-      <w:r>
-        <w:rPr>
-          <w:rFonts w:ascii="Times New Roman" w:hAnsi="Times New Roman" w:cs="Times New Roman"/>
-          <w:sz w:val="20"/>
-          <w:szCs w:val="20"/>
-        </w:rPr>
-        <w:t xml:space="preserve"> configuração de um microscópio dessa natureza. Buscar pelo menos 10 itens para essas informações de entrada. Ex.: resolução da imagem desejada, tipo de célula a ser escaneada, faixa de iluminação necessária.  </w:t>
+        <w:t>Para cada informação digitada, apresente na tela a seguinte mensagem: “Houve alteração na variável inserida</w:t>
+      </w:r>
+      <w:proofErr w:type="gramStart"/>
+      <w:r>
+        <w:rPr>
+          <w:rFonts w:ascii="Times New Roman" w:hAnsi="Times New Roman" w:cs="Times New Roman"/>
+          <w:sz w:val="20"/>
+          <w:szCs w:val="20"/>
+        </w:rPr>
+        <w:t>? ”</w:t>
+      </w:r>
+      <w:proofErr w:type="gramEnd"/>
+      <w:r>
+        <w:rPr>
+          <w:rFonts w:ascii="Times New Roman" w:hAnsi="Times New Roman" w:cs="Times New Roman"/>
+          <w:sz w:val="20"/>
+          <w:szCs w:val="20"/>
+        </w:rPr>
+        <w:t xml:space="preserve">. Após a mensagem, apresentar verdadeiro ou falso com base no que foi digitado pelo usuário e o que estava armazenado na variável. Obs.: Não deve ser utilizado </w:t>
+      </w:r>
+      <w:proofErr w:type="spellStart"/>
+      <w:r>
+        <w:rPr>
+          <w:rFonts w:ascii="Times New Roman" w:hAnsi="Times New Roman" w:cs="Times New Roman"/>
+          <w:sz w:val="20"/>
+          <w:szCs w:val="20"/>
+        </w:rPr>
+        <w:t>if</w:t>
+      </w:r>
+      <w:proofErr w:type="spellEnd"/>
+      <w:r>
+        <w:rPr>
+          <w:rFonts w:ascii="Times New Roman" w:hAnsi="Times New Roman" w:cs="Times New Roman"/>
+          <w:sz w:val="20"/>
+          <w:szCs w:val="20"/>
+        </w:rPr>
+        <w:t xml:space="preserve"> aqui.</w:t>
       </w:r>
     </w:p>
     <w:p>
       <w:pPr>
         <w:pStyle w:val="PargrafodaLista"/>
         <w:numPr>
-          <w:ilvl w:val="1"/>
+          <w:ilvl w:val="0"/>
           <w:numId w:val="1"/>
         </w:numPr>
         <w:jc w:val="both"/>
@@ -1680,32 +1717,14 @@
           <w:sz w:val="20"/>
           <w:szCs w:val="20"/>
         </w:rPr>
-        <w:t xml:space="preserve">Para cada informação digitada, apresente na tela a seguinte mensagem: “Houve alteração na variável inserida? ”. Após a mensagem, apresentar verdadeiro ou falso com base no que foi digitado pelo usuário e o que estava armazenado na variável. Obs.: Não deve ser utilizado </w:t>
-      </w:r>
-      <w:proofErr w:type="spellStart"/>
-      <w:r>
-        <w:rPr>
-          <w:rFonts w:ascii="Times New Roman" w:hAnsi="Times New Roman" w:cs="Times New Roman"/>
-          <w:sz w:val="20"/>
-          <w:szCs w:val="20"/>
-        </w:rPr>
-        <w:t>if</w:t>
-      </w:r>
-      <w:proofErr w:type="spellEnd"/>
-      <w:r>
-        <w:rPr>
-          <w:rFonts w:ascii="Times New Roman" w:hAnsi="Times New Roman" w:cs="Times New Roman"/>
-          <w:sz w:val="20"/>
-          <w:szCs w:val="20"/>
-        </w:rPr>
-        <w:t xml:space="preserve"> aqui.</w:t>
+        <w:t>Retorne ao usuário de forma organizada as informações que foram digitadas. Ex.: “As informações de configurações setadas pelo usuário são: ...”</w:t>
       </w:r>
     </w:p>
     <w:p>
       <w:pPr>
         <w:pStyle w:val="PargrafodaLista"/>
         <w:numPr>
-          <w:ilvl w:val="1"/>
+          <w:ilvl w:val="0"/>
           <w:numId w:val="1"/>
         </w:numPr>
         <w:jc w:val="both"/>
@@ -1721,14 +1740,14 @@
           <w:sz w:val="20"/>
           <w:szCs w:val="20"/>
         </w:rPr>
-        <w:t>Retorne ao usuário de forma organizada as informações que foram digitadas. Ex.: “As informações de configurações setadas pelo usuário são: ...”</w:t>
+        <w:t>Após setada as configurações iniciais o usuário deve utilizar dois caracteres para a calibração do equipamento no sentido horizontal. Para isso, ele deve apertar a tecla correspondente à primeira letra do seu nome 10x e à última letra do seu nome 10x.</w:t>
       </w:r>
     </w:p>
     <w:p>
       <w:pPr>
         <w:pStyle w:val="PargrafodaLista"/>
         <w:numPr>
-          <w:ilvl w:val="1"/>
+          <w:ilvl w:val="0"/>
           <w:numId w:val="1"/>
         </w:numPr>
         <w:jc w:val="both"/>
@@ -1744,14 +1763,14 @@
           <w:sz w:val="20"/>
           <w:szCs w:val="20"/>
         </w:rPr>
-        <w:t>Após setada as configurações iniciais o usuário deve utilizar dois caracteres para a calibração do equipamento no sentido horizontal. Para isso, ele deve apertar a tecla correspondente à primeira letra do seu nome 10x e à última letra do seu nome 10x.</w:t>
+        <w:t>Imediatamente após apertar a tecla o programa deve apresentar na tela que a informação foi corretamente digitada e mostrar o caractere pressionado.</w:t>
       </w:r>
     </w:p>
     <w:p>
       <w:pPr>
         <w:pStyle w:val="PargrafodaLista"/>
         <w:numPr>
-          <w:ilvl w:val="1"/>
+          <w:ilvl w:val="0"/>
           <w:numId w:val="1"/>
         </w:numPr>
         <w:jc w:val="both"/>
@@ -1767,14 +1786,14 @@
           <w:sz w:val="20"/>
           <w:szCs w:val="20"/>
         </w:rPr>
-        <w:t>Imediatamente após apertar a tecla o programa deve apresentar na tela que a informação foi corretamente digitada e mostrar o caractere pressionado.</w:t>
+        <w:t>Na sequência o usuário deve utilizar dois caracteres para a calibração do equipamento no sentido vertical. Para isso, ele deve apertar a tecla correspondente à segunda letra do seu nome 10x e à penúltima letra do seu nome 10x.</w:t>
       </w:r>
     </w:p>
     <w:p>
       <w:pPr>
         <w:pStyle w:val="PargrafodaLista"/>
         <w:numPr>
-          <w:ilvl w:val="1"/>
+          <w:ilvl w:val="0"/>
           <w:numId w:val="1"/>
         </w:numPr>
         <w:jc w:val="both"/>
@@ -1790,14 +1809,14 @@
           <w:sz w:val="20"/>
           <w:szCs w:val="20"/>
         </w:rPr>
-        <w:t>Na sequência o usuário deve utilizar dois caracteres para a calibração do equipamento no sentido vertical. Para isso, ele deve apertar a tecla correspondente à segunda letra do seu nome 10x e à penúltima letra do seu nome 10x.</w:t>
+        <w:t>Imediatamente após apertar a tecla o programa deve apresentar na tela que a informação foi corretamente digitada e mostrar o caractere pressionado.</w:t>
       </w:r>
     </w:p>
     <w:p>
       <w:pPr>
         <w:pStyle w:val="PargrafodaLista"/>
         <w:numPr>
-          <w:ilvl w:val="1"/>
+          <w:ilvl w:val="0"/>
           <w:numId w:val="1"/>
         </w:numPr>
         <w:jc w:val="both"/>
@@ -1813,77 +1832,102 @@
           <w:sz w:val="20"/>
           <w:szCs w:val="20"/>
         </w:rPr>
-        <w:t>Imediatamente após apertar a tecla o programa deve apresentar na tela que a informação foi corretamente digitada e mostrar o caractere pressionado.</w:t>
+        <w:t>Finalmente, o programa deverá apresentar na tela que houve o término da calibração do sistema.</w:t>
       </w:r>
     </w:p>
     <w:p>
       <w:pPr>
         <w:pStyle w:val="PargrafodaLista"/>
         <w:numPr>
-          <w:ilvl w:val="1"/>
+          <w:ilvl w:val="0"/>
           <w:numId w:val="1"/>
         </w:numPr>
-        <w:jc w:val="both"/>
-        <w:rPr>
-          <w:rFonts w:ascii="Times New Roman" w:hAnsi="Times New Roman" w:cs="Times New Roman"/>
-          <w:sz w:val="20"/>
-          <w:szCs w:val="20"/>
-        </w:rPr>
-      </w:pPr>
-      <w:r>
-        <w:rPr>
-          <w:rFonts w:ascii="Times New Roman" w:hAnsi="Times New Roman" w:cs="Times New Roman"/>
-          <w:sz w:val="20"/>
-          <w:szCs w:val="20"/>
-        </w:rPr>
-        <w:t>Finalmente, o programa deverá apresentar na tela que houve o término da calibração do sistema.</w:t>
-      </w:r>
-    </w:p>
-    <w:p>
-      <w:pPr>
-        <w:pStyle w:val="PargrafodaLista"/>
-        <w:numPr>
-          <w:ilvl w:val="1"/>
-          <w:numId w:val="1"/>
-        </w:numPr>
-        <w:jc w:val="both"/>
-        <w:rPr>
-          <w:rFonts w:ascii="Times New Roman" w:hAnsi="Times New Roman" w:cs="Times New Roman"/>
-          <w:sz w:val="20"/>
-          <w:szCs w:val="20"/>
-        </w:rPr>
-      </w:pPr>
-      <w:r>
-        <w:rPr>
-          <w:rFonts w:ascii="Times New Roman" w:hAnsi="Times New Roman" w:cs="Times New Roman"/>
-          <w:sz w:val="20"/>
-          <w:szCs w:val="20"/>
-        </w:rPr>
-        <w:t>Para verificar que o programa está funcionando corretamente, execute-o colocando um breakpoint na linha 15. Tire um print da tela</w:t>
-      </w:r>
-      <w:r>
-        <w:rPr>
-          <w:rFonts w:ascii="Times New Roman" w:hAnsi="Times New Roman" w:cs="Times New Roman"/>
-          <w:sz w:val="20"/>
-          <w:szCs w:val="20"/>
-        </w:rPr>
-        <w:t xml:space="preserve"> mostrando a linha parada e as informações armazenadas nas variáveis até então.</w:t>
-      </w:r>
-    </w:p>
-    <w:p>
-      <w:pPr>
-        <w:pStyle w:val="PargrafodaLista"/>
-        <w:ind w:left="0"/>
-        <w:jc w:val="both"/>
-        <w:rPr>
-          <w:rFonts w:ascii="Times New Roman" w:hAnsi="Times New Roman" w:cs="Times New Roman"/>
-          <w:sz w:val="20"/>
-          <w:szCs w:val="20"/>
-        </w:rPr>
-      </w:pPr>
+        <w:ind w:left="720"/>
+        <w:jc w:val="both"/>
+        <w:rPr>
+          <w:rFonts w:ascii="Times New Roman" w:hAnsi="Times New Roman" w:cs="Times New Roman"/>
+          <w:sz w:val="20"/>
+          <w:szCs w:val="20"/>
+        </w:rPr>
+      </w:pPr>
+      <w:r>
+        <w:rPr>
+          <w:noProof/>
+        </w:rPr>
+        <w:drawing>
+          <wp:anchor distT="0" distB="0" distL="114300" distR="114300" simplePos="0" relativeHeight="251663360" behindDoc="0" locked="0" layoutInCell="1" allowOverlap="1" wp14:anchorId="4AC2B235" wp14:editId="2BD39326">
+            <wp:simplePos x="0" y="0"/>
+            <wp:positionH relativeFrom="margin">
+              <wp:align>center</wp:align>
+            </wp:positionH>
+            <wp:positionV relativeFrom="margin">
+              <wp:posOffset>5618480</wp:posOffset>
+            </wp:positionV>
+            <wp:extent cx="6444615" cy="3481705"/>
+            <wp:effectExtent l="0" t="0" r="0" b="4445"/>
+            <wp:wrapSquare wrapText="bothSides"/>
+            <wp:docPr id="2" name="Imagem 2" descr="Interface gráfica do usuário, Texto, Aplicativo&#10;&#10;Descrição gerada automaticamente"/>
+            <wp:cNvGraphicFramePr>
+              <a:graphicFrameLocks xmlns:a="http://schemas.openxmlformats.org/drawingml/2006/main" noChangeAspect="1"/>
+            </wp:cNvGraphicFramePr>
+            <a:graphic xmlns:a="http://schemas.openxmlformats.org/drawingml/2006/main">
+              <a:graphicData uri="http://schemas.openxmlformats.org/drawingml/2006/picture">
+                <pic:pic xmlns:pic="http://schemas.openxmlformats.org/drawingml/2006/picture">
+                  <pic:nvPicPr>
+                    <pic:cNvPr id="2" name="Imagem 2" descr="Interface gráfica do usuário, Texto, Aplicativo&#10;&#10;Descrição gerada automaticamente"/>
+                    <pic:cNvPicPr/>
+                  </pic:nvPicPr>
+                  <pic:blipFill rotWithShape="1">
+                    <a:blip r:embed="rId10" cstate="print">
+                      <a:extLst>
+                        <a:ext uri="{28A0092B-C50C-407E-A947-70E740481C1C}">
+                          <a14:useLocalDpi xmlns:a14="http://schemas.microsoft.com/office/drawing/2010/main" val="0"/>
+                        </a:ext>
+                      </a:extLst>
+                    </a:blip>
+                    <a:srcRect l="49852" b="3679"/>
+                    <a:stretch/>
+                  </pic:blipFill>
+                  <pic:spPr bwMode="auto">
+                    <a:xfrm>
+                      <a:off x="0" y="0"/>
+                      <a:ext cx="6444615" cy="3481705"/>
+                    </a:xfrm>
+                    <a:prstGeom prst="rect">
+                      <a:avLst/>
+                    </a:prstGeom>
+                    <a:ln>
+                      <a:noFill/>
+                    </a:ln>
+                    <a:extLst>
+                      <a:ext uri="{53640926-AAD7-44D8-BBD7-CCE9431645EC}">
+                        <a14:shadowObscured xmlns:a14="http://schemas.microsoft.com/office/drawing/2010/main"/>
+                      </a:ext>
+                    </a:extLst>
+                  </pic:spPr>
+                </pic:pic>
+              </a:graphicData>
+            </a:graphic>
+            <wp14:sizeRelH relativeFrom="margin">
+              <wp14:pctWidth>0</wp14:pctWidth>
+            </wp14:sizeRelH>
+            <wp14:sizeRelV relativeFrom="margin">
+              <wp14:pctHeight>0</wp14:pctHeight>
+            </wp14:sizeRelV>
+          </wp:anchor>
+        </w:drawing>
+      </w:r>
+      <w:r>
+        <w:rPr>
+          <w:rFonts w:ascii="Times New Roman" w:hAnsi="Times New Roman" w:cs="Times New Roman"/>
+          <w:sz w:val="20"/>
+          <w:szCs w:val="20"/>
+        </w:rPr>
+        <w:t>Para verificar que o programa está funcionando corretamente, execute-o colocando um breakpoint na linha 15. Tire um print da tela mostrando a linha parada e as informações armazenadas nas variáveis até então.</w:t>
+      </w:r>
     </w:p>
     <w:sectPr>
-      <w:headerReference w:type="default" r:id="rId10"/>
+      <w:headerReference w:type="default" r:id="rId11"/>
       <w:pgSz w:w="11906" w:h="16838"/>
       <w:pgMar w:top="1417" w:right="1701" w:bottom="1417" w:left="1701" w:header="708" w:footer="708" w:gutter="0"/>
       <w:cols w:space="708"/>
@@ -2010,10 +2054,10 @@
                 <v:path o:extrusionok="f" gradientshapeok="t" o:connecttype="rect"/>
                 <o:lock v:ext="edit" aspectratio="t"/>
               </v:shapetype>
-              <v:shape id="_x0000_i1025" type="#_x0000_t75" style="width:157.85pt;height:48.5pt">
+              <v:shape id="_x0000_i1025" type="#_x0000_t75" style="width:157.8pt;height:48.4pt">
                 <v:imagedata r:id="rId1" o:title=""/>
               </v:shape>
-              <o:OLEObject Type="Embed" ProgID="PBrush" ShapeID="_x0000_i1025" DrawAspect="Content" ObjectID="_1692452753" r:id="rId2"/>
+              <o:OLEObject Type="Embed" ProgID="PBrush" ShapeID="_x0000_i1025" DrawAspect="Content" ObjectID="_1692531816" r:id="rId2"/>
             </w:object>
           </w:r>
         </w:p>
@@ -2143,15 +2187,20 @@
   <w:abstractNum w:abstractNumId="0" w15:restartNumberingAfterBreak="0">
     <w:nsid w:val="605279E3"/>
     <w:multiLevelType w:val="hybridMultilevel"/>
-    <w:tmpl w:val="0AB40CD8"/>
-    <w:lvl w:ilvl="0" w:tplc="0416000F">
+    <w:tmpl w:val="8AB0145E"/>
+    <w:lvl w:ilvl="0" w:tplc="C742A36C">
       <w:start w:val="1"/>
-      <w:numFmt w:val="decimal"/>
+      <w:numFmt w:val="lowerLetter"/>
       <w:lvlText w:val="%1."/>
       <w:lvlJc w:val="left"/>
       <w:pPr>
-        <w:ind w:left="720" w:hanging="360"/>
-      </w:pPr>
+        <w:ind w:left="360" w:hanging="360"/>
+      </w:pPr>
+      <w:rPr>
+        <w:b/>
+        <w:bCs/>
+        <w:color w:val="auto"/>
+      </w:rPr>
     </w:lvl>
     <w:lvl w:ilvl="1" w:tplc="083071B0">
       <w:start w:val="1"/>
@@ -2159,7 +2208,7 @@
       <w:lvlText w:val="%2."/>
       <w:lvlJc w:val="left"/>
       <w:pPr>
-        <w:ind w:left="1440" w:hanging="360"/>
+        <w:ind w:left="1080" w:hanging="360"/>
       </w:pPr>
       <w:rPr>
         <w:color w:val="auto"/>
@@ -2171,7 +2220,7 @@
       <w:lvlText w:val="%3."/>
       <w:lvlJc w:val="right"/>
       <w:pPr>
-        <w:ind w:left="2160" w:hanging="180"/>
+        <w:ind w:left="1800" w:hanging="180"/>
       </w:pPr>
     </w:lvl>
     <w:lvl w:ilvl="3" w:tplc="0416000F">
@@ -2180,7 +2229,7 @@
       <w:lvlText w:val="%4."/>
       <w:lvlJc w:val="left"/>
       <w:pPr>
-        <w:ind w:left="2880" w:hanging="360"/>
+        <w:ind w:left="2520" w:hanging="360"/>
       </w:pPr>
     </w:lvl>
     <w:lvl w:ilvl="4" w:tplc="04160019" w:tentative="1">
@@ -2189,7 +2238,7 @@
       <w:lvlText w:val="%5."/>
       <w:lvlJc w:val="left"/>
       <w:pPr>
-        <w:ind w:left="3600" w:hanging="360"/>
+        <w:ind w:left="3240" w:hanging="360"/>
       </w:pPr>
     </w:lvl>
     <w:lvl w:ilvl="5" w:tplc="0416001B" w:tentative="1">
@@ -2198,7 +2247,7 @@
       <w:lvlText w:val="%6."/>
       <w:lvlJc w:val="right"/>
       <w:pPr>
-        <w:ind w:left="4320" w:hanging="180"/>
+        <w:ind w:left="3960" w:hanging="180"/>
       </w:pPr>
     </w:lvl>
     <w:lvl w:ilvl="6" w:tplc="0416000F" w:tentative="1">
@@ -2207,7 +2256,7 @@
       <w:lvlText w:val="%7."/>
       <w:lvlJc w:val="left"/>
       <w:pPr>
-        <w:ind w:left="5040" w:hanging="360"/>
+        <w:ind w:left="4680" w:hanging="360"/>
       </w:pPr>
     </w:lvl>
     <w:lvl w:ilvl="7" w:tplc="04160019" w:tentative="1">
@@ -2216,7 +2265,7 @@
       <w:lvlText w:val="%8."/>
       <w:lvlJc w:val="left"/>
       <w:pPr>
-        <w:ind w:left="5760" w:hanging="360"/>
+        <w:ind w:left="5400" w:hanging="360"/>
       </w:pPr>
     </w:lvl>
     <w:lvl w:ilvl="8" w:tplc="0416001B" w:tentative="1">
@@ -2225,7 +2274,7 @@
       <w:lvlText w:val="%9."/>
       <w:lvlJc w:val="right"/>
       <w:pPr>
-        <w:ind w:left="6480" w:hanging="180"/>
+        <w:ind w:left="6120" w:hanging="180"/>
       </w:pPr>
     </w:lvl>
   </w:abstractNum>

</xml_diff>